<commit_message>
I dunno what changes, maybe something
</commit_message>
<xml_diff>
--- a/Course 1/Semester 2/ООП/Лабораторная работа №1/Лабораторная работа №1.docx
+++ b/Course 1/Semester 2/ООП/Лабораторная работа №1/Лабораторная работа №1.docx
@@ -1502,7 +1502,7 @@
           <w:szCs w:val="28"/>
           <w:lang w:val="en-US"/>
         </w:rPr>
-        <w:t>Объектом называется экземпляр класса – элемент класса</w:t>
+        <w:t>Объект класса - конкретный экземпляр класса (его копия), имеющий свои свойства и методы.</w:t>
       </w:r>
     </w:p>
     <w:p>
@@ -1531,661 +1531,650 @@
           <w:lang w:val="en-US"/>
         </w:rPr>
         <w:t>class my_class {</w:t>
-      </w:r>
-    </w:p>
-    <w:p>
-      <w:pPr>
-        <w:numPr>
-          <w:ilvl w:val="0"/>
-          <w:numId w:val="0"/>
-        </w:numPr>
-        <w:ind w:leftChars="0"/>
-        <w:rPr>
-          <w:rFonts w:hint="default" w:ascii="Times New Roman" w:hAnsi="Times New Roman"/>
-          <w:b w:val="0"/>
-          <w:bCs w:val="0"/>
-          <w:sz w:val="28"/>
-          <w:szCs w:val="28"/>
-          <w:lang w:val="en-US"/>
-        </w:rPr>
-      </w:pPr>
-      <w:r>
-        <w:rPr>
-          <w:rFonts w:hint="default" w:ascii="Times New Roman" w:hAnsi="Times New Roman"/>
-          <w:b w:val="0"/>
-          <w:bCs w:val="0"/>
-          <w:sz w:val="28"/>
-          <w:szCs w:val="28"/>
-          <w:lang w:val="en-US"/>
-        </w:rPr>
-        <w:t>};</w:t>
-      </w:r>
-    </w:p>
-    <w:p>
-      <w:pPr>
-        <w:numPr>
-          <w:ilvl w:val="0"/>
-          <w:numId w:val="0"/>
-        </w:numPr>
-        <w:ind w:leftChars="0"/>
-        <w:rPr>
-          <w:rFonts w:hint="default" w:ascii="Times New Roman" w:hAnsi="Times New Roman"/>
-          <w:b w:val="0"/>
-          <w:bCs w:val="0"/>
-          <w:sz w:val="28"/>
-          <w:szCs w:val="28"/>
-          <w:lang w:val="en-US"/>
-        </w:rPr>
-      </w:pPr>
-      <w:r>
-        <w:rPr>
-          <w:rFonts w:hint="default" w:ascii="Times New Roman" w:hAnsi="Times New Roman"/>
-          <w:b w:val="0"/>
-          <w:bCs w:val="0"/>
-          <w:sz w:val="28"/>
-          <w:szCs w:val="28"/>
-          <w:lang w:val="en-US"/>
-        </w:rPr>
-        <w:t>int main() {</w:t>
-      </w:r>
-    </w:p>
-    <w:p>
-      <w:pPr>
-        <w:numPr>
-          <w:ilvl w:val="0"/>
-          <w:numId w:val="0"/>
-        </w:numPr>
-        <w:ind w:leftChars="0"/>
-        <w:rPr>
-          <w:rFonts w:hint="default" w:ascii="Times New Roman" w:hAnsi="Times New Roman"/>
-          <w:b w:val="0"/>
-          <w:bCs w:val="0"/>
-          <w:sz w:val="28"/>
-          <w:szCs w:val="28"/>
-          <w:lang w:val="en-US"/>
-        </w:rPr>
-      </w:pPr>
-      <w:r>
-        <w:rPr>
-          <w:rFonts w:hint="default" w:ascii="Times New Roman" w:hAnsi="Times New Roman"/>
-          <w:b w:val="0"/>
-          <w:bCs w:val="0"/>
-          <w:sz w:val="28"/>
-          <w:szCs w:val="28"/>
-          <w:lang w:val="en-US"/>
-        </w:rPr>
-        <w:tab/>
-      </w:r>
-      <w:r>
-        <w:rPr>
-          <w:rFonts w:hint="default" w:ascii="Times New Roman" w:hAnsi="Times New Roman"/>
-          <w:b w:val="0"/>
-          <w:bCs w:val="0"/>
-          <w:sz w:val="28"/>
-          <w:szCs w:val="28"/>
-          <w:lang w:val="en-US"/>
-        </w:rPr>
-        <w:t>my_class element;</w:t>
-      </w:r>
-    </w:p>
-    <w:p>
-      <w:pPr>
-        <w:numPr>
-          <w:ilvl w:val="0"/>
-          <w:numId w:val="0"/>
-        </w:numPr>
-        <w:ind w:leftChars="0"/>
-        <w:rPr>
-          <w:rFonts w:hint="default" w:ascii="Times New Roman" w:hAnsi="Times New Roman"/>
-          <w:b w:val="0"/>
-          <w:bCs w:val="0"/>
-          <w:sz w:val="28"/>
-          <w:szCs w:val="28"/>
-          <w:lang w:val="en-US"/>
-        </w:rPr>
-      </w:pPr>
-      <w:r>
-        <w:rPr>
-          <w:rFonts w:hint="default" w:ascii="Times New Roman" w:hAnsi="Times New Roman"/>
-          <w:b w:val="0"/>
-          <w:bCs w:val="0"/>
-          <w:sz w:val="28"/>
-          <w:szCs w:val="28"/>
-          <w:lang w:val="en-US"/>
-        </w:rPr>
-        <w:t>};</w:t>
-      </w:r>
-    </w:p>
-    <w:p>
-      <w:pPr>
-        <w:numPr>
-          <w:ilvl w:val="0"/>
-          <w:numId w:val="3"/>
-        </w:numPr>
-        <w:ind w:left="0" w:leftChars="0" w:firstLine="0" w:firstLineChars="0"/>
-        <w:rPr>
-          <w:rFonts w:hint="default" w:ascii="Times New Roman" w:hAnsi="Times New Roman"/>
-          <w:b w:val="0"/>
-          <w:bCs w:val="0"/>
-          <w:sz w:val="28"/>
-          <w:szCs w:val="28"/>
-          <w:lang w:val="en-US"/>
-        </w:rPr>
-      </w:pPr>
-      <w:r>
-        <w:rPr>
-          <w:rFonts w:hint="default" w:ascii="Times New Roman" w:hAnsi="Times New Roman"/>
-          <w:b w:val="0"/>
-          <w:bCs w:val="0"/>
-          <w:sz w:val="28"/>
-          <w:szCs w:val="28"/>
-          <w:lang w:val="ru-RU"/>
-        </w:rPr>
-        <w:t>Как называются поля класса?</w:t>
-      </w:r>
-    </w:p>
-    <w:p>
-      <w:pPr>
-        <w:numPr>
-          <w:ilvl w:val="0"/>
-          <w:numId w:val="0"/>
-        </w:numPr>
-        <w:ind w:leftChars="0"/>
-        <w:rPr>
-          <w:rFonts w:hint="default" w:ascii="Times New Roman" w:hAnsi="Times New Roman"/>
-          <w:b w:val="0"/>
-          <w:bCs w:val="0"/>
-          <w:sz w:val="28"/>
-          <w:szCs w:val="28"/>
-          <w:lang w:val="ru-RU"/>
-        </w:rPr>
-      </w:pPr>
-      <w:r>
-        <w:rPr>
-          <w:rFonts w:hint="default" w:ascii="Times New Roman" w:hAnsi="Times New Roman"/>
-          <w:b w:val="0"/>
-          <w:bCs w:val="0"/>
-          <w:sz w:val="28"/>
-          <w:szCs w:val="28"/>
-          <w:lang w:val="en-US"/>
-        </w:rPr>
-        <w:t>Данные класса называются полями</w:t>
-      </w:r>
-      <w:r>
-        <w:rPr>
-          <w:rFonts w:hint="default" w:ascii="Times New Roman" w:hAnsi="Times New Roman"/>
-          <w:b w:val="0"/>
-          <w:bCs w:val="0"/>
-          <w:sz w:val="28"/>
-          <w:szCs w:val="28"/>
-          <w:lang w:val="ru-RU"/>
-        </w:rPr>
-        <w:t>.</w:t>
-      </w:r>
-    </w:p>
-    <w:p>
-      <w:pPr>
-        <w:numPr>
-          <w:ilvl w:val="0"/>
-          <w:numId w:val="0"/>
-        </w:numPr>
-        <w:ind w:leftChars="0"/>
-        <w:rPr>
-          <w:rFonts w:hint="default" w:ascii="Times New Roman" w:hAnsi="Times New Roman"/>
-          <w:b w:val="0"/>
-          <w:bCs w:val="0"/>
-          <w:sz w:val="28"/>
-          <w:szCs w:val="28"/>
-          <w:lang w:val="en-US"/>
-        </w:rPr>
-      </w:pPr>
-      <w:r>
-        <w:rPr>
-          <w:rFonts w:hint="default" w:ascii="Times New Roman" w:hAnsi="Times New Roman"/>
-          <w:b w:val="0"/>
-          <w:bCs w:val="0"/>
-          <w:sz w:val="28"/>
-          <w:szCs w:val="28"/>
-          <w:lang w:val="en-US"/>
-        </w:rPr>
-        <w:t>class my_class {</w:t>
-      </w:r>
-    </w:p>
-    <w:p>
-      <w:pPr>
-        <w:numPr>
-          <w:ilvl w:val="0"/>
-          <w:numId w:val="0"/>
-        </w:numPr>
-        <w:ind w:leftChars="0"/>
-        <w:rPr>
-          <w:rFonts w:hint="default" w:ascii="Times New Roman" w:hAnsi="Times New Roman"/>
-          <w:b w:val="0"/>
-          <w:bCs w:val="0"/>
-          <w:sz w:val="28"/>
-          <w:szCs w:val="28"/>
-          <w:lang w:val="ru-RU"/>
-        </w:rPr>
-      </w:pPr>
-      <w:r>
-        <w:rPr>
-          <w:rFonts w:hint="default" w:ascii="Times New Roman" w:hAnsi="Times New Roman"/>
-          <w:b w:val="0"/>
-          <w:bCs w:val="0"/>
-          <w:sz w:val="28"/>
-          <w:szCs w:val="28"/>
-          <w:lang w:val="en-US"/>
-        </w:rPr>
-        <w:tab/>
-      </w:r>
-      <w:r>
-        <w:rPr>
-          <w:rFonts w:hint="default" w:ascii="Times New Roman" w:hAnsi="Times New Roman"/>
-          <w:b w:val="0"/>
-          <w:bCs w:val="0"/>
-          <w:sz w:val="28"/>
-          <w:szCs w:val="28"/>
-          <w:lang w:val="en-US"/>
-        </w:rPr>
-        <w:t xml:space="preserve">int a; // </w:t>
-      </w:r>
-      <w:r>
-        <w:rPr>
-          <w:rFonts w:hint="default" w:ascii="Times New Roman" w:hAnsi="Times New Roman"/>
-          <w:b w:val="0"/>
-          <w:bCs w:val="0"/>
-          <w:sz w:val="28"/>
-          <w:szCs w:val="28"/>
-          <w:lang w:val="ru-RU"/>
-        </w:rPr>
-        <w:t>поля</w:t>
-      </w:r>
-    </w:p>
-    <w:p>
-      <w:pPr>
-        <w:numPr>
-          <w:ilvl w:val="0"/>
-          <w:numId w:val="0"/>
-        </w:numPr>
-        <w:ind w:leftChars="0"/>
-        <w:rPr>
-          <w:rFonts w:hint="default" w:ascii="Times New Roman" w:hAnsi="Times New Roman"/>
-          <w:b w:val="0"/>
-          <w:bCs w:val="0"/>
-          <w:sz w:val="28"/>
-          <w:szCs w:val="28"/>
-          <w:lang w:val="en-US"/>
-        </w:rPr>
-      </w:pPr>
-      <w:r>
-        <w:rPr>
-          <w:rFonts w:hint="default" w:ascii="Times New Roman" w:hAnsi="Times New Roman"/>
-          <w:b w:val="0"/>
-          <w:bCs w:val="0"/>
-          <w:sz w:val="28"/>
-          <w:szCs w:val="28"/>
-          <w:lang w:val="en-US"/>
-        </w:rPr>
-        <w:t>};</w:t>
-      </w:r>
-    </w:p>
-    <w:p>
-      <w:pPr>
-        <w:numPr>
-          <w:ilvl w:val="0"/>
-          <w:numId w:val="3"/>
-        </w:numPr>
-        <w:ind w:left="0" w:leftChars="0" w:firstLine="0" w:firstLineChars="0"/>
-        <w:rPr>
-          <w:rFonts w:hint="default" w:ascii="Times New Roman" w:hAnsi="Times New Roman"/>
-          <w:b w:val="0"/>
-          <w:bCs w:val="0"/>
-          <w:sz w:val="28"/>
-          <w:szCs w:val="28"/>
-          <w:lang w:val="ru-RU"/>
-        </w:rPr>
-      </w:pPr>
-      <w:r>
-        <w:rPr>
-          <w:rFonts w:hint="default" w:ascii="Times New Roman" w:hAnsi="Times New Roman"/>
-          <w:b w:val="0"/>
-          <w:bCs w:val="0"/>
-          <w:sz w:val="28"/>
-          <w:szCs w:val="28"/>
-          <w:lang w:val="ru-RU"/>
-        </w:rPr>
-        <w:t>Как называются функции класса?</w:t>
-      </w:r>
-    </w:p>
-    <w:p>
-      <w:pPr>
-        <w:numPr>
-          <w:ilvl w:val="0"/>
-          <w:numId w:val="0"/>
-        </w:numPr>
-        <w:ind w:leftChars="0"/>
-        <w:rPr>
-          <w:rFonts w:hint="default" w:ascii="Times New Roman" w:hAnsi="Times New Roman"/>
-          <w:b w:val="0"/>
-          <w:bCs w:val="0"/>
-          <w:sz w:val="28"/>
-          <w:szCs w:val="28"/>
-          <w:lang w:val="ru-RU"/>
-        </w:rPr>
-      </w:pPr>
-      <w:r>
-        <w:rPr>
-          <w:rFonts w:hint="default" w:ascii="Times New Roman" w:hAnsi="Times New Roman"/>
-          <w:b w:val="0"/>
-          <w:bCs w:val="0"/>
-          <w:sz w:val="28"/>
-          <w:szCs w:val="28"/>
-          <w:lang w:val="ru-RU"/>
-        </w:rPr>
-        <w:t>Функции класса - методы.</w:t>
-      </w:r>
-    </w:p>
-    <w:p>
-      <w:pPr>
-        <w:numPr>
-          <w:ilvl w:val="0"/>
-          <w:numId w:val="0"/>
-        </w:numPr>
-        <w:ind w:leftChars="0"/>
-        <w:rPr>
-          <w:rFonts w:hint="default" w:ascii="Times New Roman" w:hAnsi="Times New Roman"/>
-          <w:b w:val="0"/>
-          <w:bCs w:val="0"/>
-          <w:sz w:val="28"/>
-          <w:szCs w:val="28"/>
-          <w:lang w:val="en-US"/>
-        </w:rPr>
-      </w:pPr>
-      <w:r>
-        <w:rPr>
-          <w:rFonts w:hint="default" w:ascii="Times New Roman" w:hAnsi="Times New Roman"/>
-          <w:b w:val="0"/>
-          <w:bCs w:val="0"/>
-          <w:sz w:val="28"/>
-          <w:szCs w:val="28"/>
-          <w:lang w:val="en-US"/>
-        </w:rPr>
-        <w:t>class my_class {</w:t>
-      </w:r>
-    </w:p>
-    <w:p>
-      <w:pPr>
-        <w:numPr>
-          <w:ilvl w:val="0"/>
-          <w:numId w:val="0"/>
-        </w:numPr>
-        <w:ind w:leftChars="0"/>
-        <w:rPr>
-          <w:rFonts w:hint="default" w:ascii="Times New Roman" w:hAnsi="Times New Roman"/>
-          <w:b w:val="0"/>
-          <w:bCs w:val="0"/>
-          <w:sz w:val="28"/>
-          <w:szCs w:val="28"/>
-          <w:lang w:val="en-US"/>
-        </w:rPr>
-      </w:pPr>
-      <w:r>
-        <w:rPr>
-          <w:rFonts w:hint="default" w:ascii="Times New Roman" w:hAnsi="Times New Roman"/>
-          <w:b w:val="0"/>
-          <w:bCs w:val="0"/>
-          <w:sz w:val="28"/>
-          <w:szCs w:val="28"/>
-          <w:lang w:val="en-US"/>
-        </w:rPr>
-        <w:t>public:</w:t>
-      </w:r>
-    </w:p>
-    <w:p>
-      <w:pPr>
-        <w:numPr>
-          <w:ilvl w:val="0"/>
-          <w:numId w:val="0"/>
-        </w:numPr>
-        <w:ind w:leftChars="0"/>
-        <w:rPr>
-          <w:rFonts w:hint="default" w:ascii="Times New Roman" w:hAnsi="Times New Roman"/>
-          <w:b w:val="0"/>
-          <w:bCs w:val="0"/>
-          <w:sz w:val="28"/>
-          <w:szCs w:val="28"/>
-          <w:lang w:val="en-US"/>
-        </w:rPr>
-      </w:pPr>
-      <w:r>
-        <w:rPr>
-          <w:rFonts w:hint="default" w:ascii="Times New Roman" w:hAnsi="Times New Roman"/>
-          <w:b w:val="0"/>
-          <w:bCs w:val="0"/>
-          <w:sz w:val="28"/>
-          <w:szCs w:val="28"/>
-          <w:lang w:val="en-US"/>
-        </w:rPr>
-        <w:tab/>
-      </w:r>
-      <w:r>
-        <w:rPr>
-          <w:rFonts w:hint="default" w:ascii="Times New Roman" w:hAnsi="Times New Roman"/>
-          <w:b w:val="0"/>
-          <w:bCs w:val="0"/>
-          <w:sz w:val="28"/>
-          <w:szCs w:val="28"/>
-          <w:lang w:val="en-US"/>
-        </w:rPr>
-        <w:t>int a;</w:t>
-      </w:r>
-    </w:p>
-    <w:p>
-      <w:pPr>
-        <w:numPr>
-          <w:ilvl w:val="0"/>
-          <w:numId w:val="0"/>
-        </w:numPr>
-        <w:ind w:leftChars="0"/>
-        <w:rPr>
-          <w:rFonts w:hint="default" w:ascii="Times New Roman" w:hAnsi="Times New Roman"/>
-          <w:b w:val="0"/>
-          <w:bCs w:val="0"/>
-          <w:sz w:val="28"/>
-          <w:szCs w:val="28"/>
-          <w:lang w:val="en-US"/>
-        </w:rPr>
-      </w:pPr>
-      <w:r>
-        <w:rPr>
-          <w:rFonts w:hint="default" w:ascii="Times New Roman" w:hAnsi="Times New Roman"/>
-          <w:b w:val="0"/>
-          <w:bCs w:val="0"/>
-          <w:sz w:val="28"/>
-          <w:szCs w:val="28"/>
-          <w:lang w:val="en-US"/>
-        </w:rPr>
-        <w:tab/>
-      </w:r>
-      <w:r>
-        <w:rPr>
-          <w:rFonts w:hint="default" w:ascii="Times New Roman" w:hAnsi="Times New Roman"/>
-          <w:b w:val="0"/>
-          <w:bCs w:val="0"/>
-          <w:sz w:val="28"/>
-          <w:szCs w:val="28"/>
-          <w:lang w:val="en-US"/>
-        </w:rPr>
-        <w:t>void show() {</w:t>
-      </w:r>
-    </w:p>
-    <w:p>
-      <w:pPr>
-        <w:numPr>
-          <w:ilvl w:val="0"/>
-          <w:numId w:val="0"/>
-        </w:numPr>
-        <w:ind w:leftChars="0"/>
-        <w:rPr>
-          <w:rFonts w:hint="default" w:ascii="Times New Roman" w:hAnsi="Times New Roman"/>
-          <w:b w:val="0"/>
-          <w:bCs w:val="0"/>
-          <w:sz w:val="28"/>
-          <w:szCs w:val="28"/>
-          <w:lang w:val="en-US"/>
-        </w:rPr>
-      </w:pPr>
-      <w:r>
-        <w:rPr>
-          <w:rFonts w:hint="default" w:ascii="Times New Roman" w:hAnsi="Times New Roman"/>
-          <w:b w:val="0"/>
-          <w:bCs w:val="0"/>
-          <w:sz w:val="28"/>
-          <w:szCs w:val="28"/>
-          <w:lang w:val="en-US"/>
-        </w:rPr>
-        <w:tab/>
-      </w:r>
-      <w:r>
-        <w:rPr>
-          <w:rFonts w:hint="default" w:ascii="Times New Roman" w:hAnsi="Times New Roman"/>
-          <w:b w:val="0"/>
-          <w:bCs w:val="0"/>
-          <w:sz w:val="28"/>
-          <w:szCs w:val="28"/>
-          <w:lang w:val="en-US"/>
-        </w:rPr>
-        <w:tab/>
-      </w:r>
-      <w:r>
-        <w:rPr>
-          <w:rFonts w:hint="default" w:ascii="Times New Roman" w:hAnsi="Times New Roman"/>
-          <w:b w:val="0"/>
-          <w:bCs w:val="0"/>
-          <w:sz w:val="28"/>
-          <w:szCs w:val="28"/>
-          <w:lang w:val="en-US"/>
-        </w:rPr>
-        <w:t>cout &lt;&lt; a &lt;&lt; endl;</w:t>
-      </w:r>
-    </w:p>
-    <w:p>
-      <w:pPr>
-        <w:numPr>
-          <w:ilvl w:val="0"/>
-          <w:numId w:val="0"/>
-        </w:numPr>
-        <w:ind w:leftChars="0"/>
-        <w:rPr>
-          <w:rFonts w:hint="default" w:ascii="Times New Roman" w:hAnsi="Times New Roman"/>
-          <w:b w:val="0"/>
-          <w:bCs w:val="0"/>
-          <w:sz w:val="28"/>
-          <w:szCs w:val="28"/>
-          <w:lang w:val="en-US"/>
-        </w:rPr>
-      </w:pPr>
-      <w:r>
-        <w:rPr>
-          <w:rFonts w:hint="default" w:ascii="Times New Roman" w:hAnsi="Times New Roman"/>
-          <w:b w:val="0"/>
-          <w:bCs w:val="0"/>
-          <w:sz w:val="28"/>
-          <w:szCs w:val="28"/>
-          <w:lang w:val="en-US"/>
-        </w:rPr>
-        <w:tab/>
-      </w:r>
-      <w:r>
-        <w:rPr>
-          <w:rFonts w:hint="default" w:ascii="Times New Roman" w:hAnsi="Times New Roman"/>
-          <w:b w:val="0"/>
-          <w:bCs w:val="0"/>
-          <w:sz w:val="28"/>
-          <w:szCs w:val="28"/>
-          <w:lang w:val="en-US"/>
-        </w:rPr>
-        <w:t>}</w:t>
-      </w:r>
-      <w:r>
-        <w:rPr>
-          <w:rFonts w:hint="default" w:ascii="Times New Roman" w:hAnsi="Times New Roman"/>
-          <w:b w:val="0"/>
-          <w:bCs w:val="0"/>
-          <w:sz w:val="28"/>
-          <w:szCs w:val="28"/>
-          <w:lang w:val="en-US"/>
-        </w:rPr>
-        <w:tab/>
-      </w:r>
-    </w:p>
-    <w:p>
-      <w:pPr>
-        <w:numPr>
-          <w:ilvl w:val="0"/>
-          <w:numId w:val="0"/>
-        </w:numPr>
-        <w:ind w:leftChars="0"/>
-        <w:rPr>
-          <w:rFonts w:hint="default" w:ascii="Times New Roman" w:hAnsi="Times New Roman"/>
-          <w:b w:val="0"/>
-          <w:bCs w:val="0"/>
-          <w:sz w:val="28"/>
-          <w:szCs w:val="28"/>
-          <w:lang w:val="en-US"/>
-        </w:rPr>
-      </w:pPr>
-      <w:r>
-        <w:rPr>
-          <w:rFonts w:hint="default" w:ascii="Times New Roman" w:hAnsi="Times New Roman"/>
-          <w:b w:val="0"/>
-          <w:bCs w:val="0"/>
-          <w:sz w:val="28"/>
-          <w:szCs w:val="28"/>
-          <w:lang w:val="en-US"/>
-        </w:rPr>
-        <w:t>};</w:t>
-      </w:r>
-    </w:p>
-    <w:p>
-      <w:pPr>
-        <w:numPr>
-          <w:ilvl w:val="0"/>
-          <w:numId w:val="3"/>
-        </w:numPr>
-        <w:ind w:left="0" w:leftChars="0" w:firstLine="0" w:firstLineChars="0"/>
-        <w:rPr>
-          <w:rFonts w:hint="default" w:ascii="Times New Roman" w:hAnsi="Times New Roman"/>
-          <w:b w:val="0"/>
-          <w:bCs w:val="0"/>
-          <w:sz w:val="28"/>
-          <w:szCs w:val="28"/>
-          <w:lang w:val="en-US"/>
-        </w:rPr>
-      </w:pPr>
-      <w:r>
-        <w:rPr>
-          <w:rFonts w:hint="default" w:ascii="Times New Roman" w:hAnsi="Times New Roman"/>
-          <w:b w:val="0"/>
-          <w:bCs w:val="0"/>
-          <w:sz w:val="28"/>
-          <w:szCs w:val="28"/>
-          <w:lang w:val="ru-RU"/>
-        </w:rPr>
-        <w:t>Для чего используют</w:t>
       </w:r>
       <w:bookmarkStart w:id="0" w:name="_GoBack"/>
       <w:bookmarkEnd w:id="0"/>
-      <w:r>
-        <w:rPr>
-          <w:rFonts w:hint="default" w:ascii="Times New Roman" w:hAnsi="Times New Roman"/>
-          <w:b w:val="0"/>
-          <w:bCs w:val="0"/>
-          <w:sz w:val="28"/>
-          <w:szCs w:val="28"/>
-          <w:lang w:val="ru-RU"/>
-        </w:rPr>
-        <w:t>ся спецификаторы доступа?</w:t>
+    </w:p>
+    <w:p>
+      <w:pPr>
+        <w:numPr>
+          <w:ilvl w:val="0"/>
+          <w:numId w:val="0"/>
+        </w:numPr>
+        <w:ind w:leftChars="0"/>
+        <w:rPr>
+          <w:rFonts w:hint="default" w:ascii="Times New Roman" w:hAnsi="Times New Roman"/>
+          <w:b w:val="0"/>
+          <w:bCs w:val="0"/>
+          <w:sz w:val="28"/>
+          <w:szCs w:val="28"/>
+          <w:lang w:val="en-US"/>
+        </w:rPr>
+      </w:pPr>
+      <w:r>
+        <w:rPr>
+          <w:rFonts w:hint="default" w:ascii="Times New Roman" w:hAnsi="Times New Roman"/>
+          <w:b w:val="0"/>
+          <w:bCs w:val="0"/>
+          <w:sz w:val="28"/>
+          <w:szCs w:val="28"/>
+          <w:lang w:val="en-US"/>
+        </w:rPr>
+        <w:t>};</w:t>
+      </w:r>
+    </w:p>
+    <w:p>
+      <w:pPr>
+        <w:numPr>
+          <w:ilvl w:val="0"/>
+          <w:numId w:val="0"/>
+        </w:numPr>
+        <w:ind w:leftChars="0"/>
+        <w:rPr>
+          <w:rFonts w:hint="default" w:ascii="Times New Roman" w:hAnsi="Times New Roman"/>
+          <w:b w:val="0"/>
+          <w:bCs w:val="0"/>
+          <w:sz w:val="28"/>
+          <w:szCs w:val="28"/>
+          <w:lang w:val="en-US"/>
+        </w:rPr>
+      </w:pPr>
+      <w:r>
+        <w:rPr>
+          <w:rFonts w:hint="default" w:ascii="Times New Roman" w:hAnsi="Times New Roman"/>
+          <w:b w:val="0"/>
+          <w:bCs w:val="0"/>
+          <w:sz w:val="28"/>
+          <w:szCs w:val="28"/>
+          <w:lang w:val="en-US"/>
+        </w:rPr>
+        <w:t>int main() {</w:t>
+      </w:r>
+    </w:p>
+    <w:p>
+      <w:pPr>
+        <w:numPr>
+          <w:ilvl w:val="0"/>
+          <w:numId w:val="0"/>
+        </w:numPr>
+        <w:ind w:leftChars="0"/>
+        <w:rPr>
+          <w:rFonts w:hint="default" w:ascii="Times New Roman" w:hAnsi="Times New Roman"/>
+          <w:b w:val="0"/>
+          <w:bCs w:val="0"/>
+          <w:sz w:val="28"/>
+          <w:szCs w:val="28"/>
+          <w:lang w:val="en-US"/>
+        </w:rPr>
+      </w:pPr>
+      <w:r>
+        <w:rPr>
+          <w:rFonts w:hint="default" w:ascii="Times New Roman" w:hAnsi="Times New Roman"/>
+          <w:b w:val="0"/>
+          <w:bCs w:val="0"/>
+          <w:sz w:val="28"/>
+          <w:szCs w:val="28"/>
+          <w:lang w:val="en-US"/>
+        </w:rPr>
+        <w:tab/>
+      </w:r>
+      <w:r>
+        <w:rPr>
+          <w:rFonts w:hint="default" w:ascii="Times New Roman" w:hAnsi="Times New Roman"/>
+          <w:b w:val="0"/>
+          <w:bCs w:val="0"/>
+          <w:sz w:val="28"/>
+          <w:szCs w:val="28"/>
+          <w:lang w:val="en-US"/>
+        </w:rPr>
+        <w:t>my_class element;</w:t>
+      </w:r>
+    </w:p>
+    <w:p>
+      <w:pPr>
+        <w:numPr>
+          <w:ilvl w:val="0"/>
+          <w:numId w:val="0"/>
+        </w:numPr>
+        <w:ind w:leftChars="0"/>
+        <w:rPr>
+          <w:rFonts w:hint="default" w:ascii="Times New Roman" w:hAnsi="Times New Roman"/>
+          <w:b w:val="0"/>
+          <w:bCs w:val="0"/>
+          <w:sz w:val="28"/>
+          <w:szCs w:val="28"/>
+          <w:lang w:val="en-US"/>
+        </w:rPr>
+      </w:pPr>
+      <w:r>
+        <w:rPr>
+          <w:rFonts w:hint="default" w:ascii="Times New Roman" w:hAnsi="Times New Roman"/>
+          <w:b w:val="0"/>
+          <w:bCs w:val="0"/>
+          <w:sz w:val="28"/>
+          <w:szCs w:val="28"/>
+          <w:lang w:val="en-US"/>
+        </w:rPr>
+        <w:t>};</w:t>
+      </w:r>
+    </w:p>
+    <w:p>
+      <w:pPr>
+        <w:numPr>
+          <w:ilvl w:val="0"/>
+          <w:numId w:val="3"/>
+        </w:numPr>
+        <w:ind w:left="0" w:leftChars="0" w:firstLine="0" w:firstLineChars="0"/>
+        <w:rPr>
+          <w:rFonts w:hint="default" w:ascii="Times New Roman" w:hAnsi="Times New Roman"/>
+          <w:b w:val="0"/>
+          <w:bCs w:val="0"/>
+          <w:sz w:val="28"/>
+          <w:szCs w:val="28"/>
+          <w:lang w:val="en-US"/>
+        </w:rPr>
+      </w:pPr>
+      <w:r>
+        <w:rPr>
+          <w:rFonts w:hint="default" w:ascii="Times New Roman" w:hAnsi="Times New Roman"/>
+          <w:b w:val="0"/>
+          <w:bCs w:val="0"/>
+          <w:sz w:val="28"/>
+          <w:szCs w:val="28"/>
+          <w:lang w:val="ru-RU"/>
+        </w:rPr>
+        <w:t>Как называются поля класса?</w:t>
+      </w:r>
+    </w:p>
+    <w:p>
+      <w:pPr>
+        <w:numPr>
+          <w:ilvl w:val="0"/>
+          <w:numId w:val="0"/>
+        </w:numPr>
+        <w:ind w:leftChars="0"/>
+        <w:rPr>
+          <w:rFonts w:hint="default" w:ascii="Times New Roman" w:hAnsi="Times New Roman"/>
+          <w:b w:val="0"/>
+          <w:bCs w:val="0"/>
+          <w:sz w:val="28"/>
+          <w:szCs w:val="28"/>
+          <w:lang w:val="ru-RU"/>
+        </w:rPr>
+      </w:pPr>
+      <w:r>
+        <w:rPr>
+          <w:rFonts w:hint="default" w:ascii="Times New Roman" w:hAnsi="Times New Roman"/>
+          <w:b w:val="0"/>
+          <w:bCs w:val="0"/>
+          <w:sz w:val="28"/>
+          <w:szCs w:val="28"/>
+          <w:lang w:val="en-US"/>
+        </w:rPr>
+        <w:t>Данные класса называются полями</w:t>
+      </w:r>
+      <w:r>
+        <w:rPr>
+          <w:rFonts w:hint="default" w:ascii="Times New Roman" w:hAnsi="Times New Roman"/>
+          <w:b w:val="0"/>
+          <w:bCs w:val="0"/>
+          <w:sz w:val="28"/>
+          <w:szCs w:val="28"/>
+          <w:lang w:val="ru-RU"/>
+        </w:rPr>
+        <w:t>.</w:t>
+      </w:r>
+    </w:p>
+    <w:p>
+      <w:pPr>
+        <w:numPr>
+          <w:ilvl w:val="0"/>
+          <w:numId w:val="0"/>
+        </w:numPr>
+        <w:ind w:leftChars="0"/>
+        <w:rPr>
+          <w:rFonts w:hint="default" w:ascii="Times New Roman" w:hAnsi="Times New Roman"/>
+          <w:b w:val="0"/>
+          <w:bCs w:val="0"/>
+          <w:sz w:val="28"/>
+          <w:szCs w:val="28"/>
+          <w:lang w:val="en-US"/>
+        </w:rPr>
+      </w:pPr>
+      <w:r>
+        <w:rPr>
+          <w:rFonts w:hint="default" w:ascii="Times New Roman" w:hAnsi="Times New Roman"/>
+          <w:b w:val="0"/>
+          <w:bCs w:val="0"/>
+          <w:sz w:val="28"/>
+          <w:szCs w:val="28"/>
+          <w:lang w:val="en-US"/>
+        </w:rPr>
+        <w:t>class my_class {</w:t>
+      </w:r>
+    </w:p>
+    <w:p>
+      <w:pPr>
+        <w:numPr>
+          <w:ilvl w:val="0"/>
+          <w:numId w:val="0"/>
+        </w:numPr>
+        <w:ind w:leftChars="0"/>
+        <w:rPr>
+          <w:rFonts w:hint="default" w:ascii="Times New Roman" w:hAnsi="Times New Roman"/>
+          <w:b w:val="0"/>
+          <w:bCs w:val="0"/>
+          <w:sz w:val="28"/>
+          <w:szCs w:val="28"/>
+          <w:lang w:val="ru-RU"/>
+        </w:rPr>
+      </w:pPr>
+      <w:r>
+        <w:rPr>
+          <w:rFonts w:hint="default" w:ascii="Times New Roman" w:hAnsi="Times New Roman"/>
+          <w:b w:val="0"/>
+          <w:bCs w:val="0"/>
+          <w:sz w:val="28"/>
+          <w:szCs w:val="28"/>
+          <w:lang w:val="en-US"/>
+        </w:rPr>
+        <w:tab/>
+      </w:r>
+      <w:r>
+        <w:rPr>
+          <w:rFonts w:hint="default" w:ascii="Times New Roman" w:hAnsi="Times New Roman"/>
+          <w:b w:val="0"/>
+          <w:bCs w:val="0"/>
+          <w:sz w:val="28"/>
+          <w:szCs w:val="28"/>
+          <w:lang w:val="en-US"/>
+        </w:rPr>
+        <w:t xml:space="preserve">int a; // </w:t>
+      </w:r>
+      <w:r>
+        <w:rPr>
+          <w:rFonts w:hint="default" w:ascii="Times New Roman" w:hAnsi="Times New Roman"/>
+          <w:b w:val="0"/>
+          <w:bCs w:val="0"/>
+          <w:sz w:val="28"/>
+          <w:szCs w:val="28"/>
+          <w:lang w:val="ru-RU"/>
+        </w:rPr>
+        <w:t>поля</w:t>
+      </w:r>
+    </w:p>
+    <w:p>
+      <w:pPr>
+        <w:numPr>
+          <w:ilvl w:val="0"/>
+          <w:numId w:val="0"/>
+        </w:numPr>
+        <w:ind w:leftChars="0"/>
+        <w:rPr>
+          <w:rFonts w:hint="default" w:ascii="Times New Roman" w:hAnsi="Times New Roman"/>
+          <w:b w:val="0"/>
+          <w:bCs w:val="0"/>
+          <w:sz w:val="28"/>
+          <w:szCs w:val="28"/>
+          <w:lang w:val="en-US"/>
+        </w:rPr>
+      </w:pPr>
+      <w:r>
+        <w:rPr>
+          <w:rFonts w:hint="default" w:ascii="Times New Roman" w:hAnsi="Times New Roman"/>
+          <w:b w:val="0"/>
+          <w:bCs w:val="0"/>
+          <w:sz w:val="28"/>
+          <w:szCs w:val="28"/>
+          <w:lang w:val="en-US"/>
+        </w:rPr>
+        <w:t>};</w:t>
+      </w:r>
+    </w:p>
+    <w:p>
+      <w:pPr>
+        <w:numPr>
+          <w:ilvl w:val="0"/>
+          <w:numId w:val="3"/>
+        </w:numPr>
+        <w:ind w:left="0" w:leftChars="0" w:firstLine="0" w:firstLineChars="0"/>
+        <w:rPr>
+          <w:rFonts w:hint="default" w:ascii="Times New Roman" w:hAnsi="Times New Roman"/>
+          <w:b w:val="0"/>
+          <w:bCs w:val="0"/>
+          <w:sz w:val="28"/>
+          <w:szCs w:val="28"/>
+          <w:lang w:val="ru-RU"/>
+        </w:rPr>
+      </w:pPr>
+      <w:r>
+        <w:rPr>
+          <w:rFonts w:hint="default" w:ascii="Times New Roman" w:hAnsi="Times New Roman"/>
+          <w:b w:val="0"/>
+          <w:bCs w:val="0"/>
+          <w:sz w:val="28"/>
+          <w:szCs w:val="28"/>
+          <w:lang w:val="ru-RU"/>
+        </w:rPr>
+        <w:t>Как называются функции класса?</w:t>
+      </w:r>
+    </w:p>
+    <w:p>
+      <w:pPr>
+        <w:numPr>
+          <w:ilvl w:val="0"/>
+          <w:numId w:val="0"/>
+        </w:numPr>
+        <w:ind w:leftChars="0"/>
+        <w:rPr>
+          <w:rFonts w:hint="default" w:ascii="Times New Roman" w:hAnsi="Times New Roman"/>
+          <w:b w:val="0"/>
+          <w:bCs w:val="0"/>
+          <w:sz w:val="28"/>
+          <w:szCs w:val="28"/>
+          <w:lang w:val="ru-RU"/>
+        </w:rPr>
+      </w:pPr>
+      <w:r>
+        <w:rPr>
+          <w:rFonts w:hint="default" w:ascii="Times New Roman" w:hAnsi="Times New Roman"/>
+          <w:b w:val="0"/>
+          <w:bCs w:val="0"/>
+          <w:sz w:val="28"/>
+          <w:szCs w:val="28"/>
+          <w:lang w:val="ru-RU"/>
+        </w:rPr>
+        <w:t>Функции класса - методы.</w:t>
+      </w:r>
+    </w:p>
+    <w:p>
+      <w:pPr>
+        <w:numPr>
+          <w:ilvl w:val="0"/>
+          <w:numId w:val="0"/>
+        </w:numPr>
+        <w:ind w:leftChars="0"/>
+        <w:rPr>
+          <w:rFonts w:hint="default" w:ascii="Times New Roman" w:hAnsi="Times New Roman"/>
+          <w:b w:val="0"/>
+          <w:bCs w:val="0"/>
+          <w:sz w:val="28"/>
+          <w:szCs w:val="28"/>
+          <w:lang w:val="en-US"/>
+        </w:rPr>
+      </w:pPr>
+      <w:r>
+        <w:rPr>
+          <w:rFonts w:hint="default" w:ascii="Times New Roman" w:hAnsi="Times New Roman"/>
+          <w:b w:val="0"/>
+          <w:bCs w:val="0"/>
+          <w:sz w:val="28"/>
+          <w:szCs w:val="28"/>
+          <w:lang w:val="en-US"/>
+        </w:rPr>
+        <w:t>class my_class {</w:t>
+      </w:r>
+    </w:p>
+    <w:p>
+      <w:pPr>
+        <w:numPr>
+          <w:ilvl w:val="0"/>
+          <w:numId w:val="0"/>
+        </w:numPr>
+        <w:ind w:leftChars="0"/>
+        <w:rPr>
+          <w:rFonts w:hint="default" w:ascii="Times New Roman" w:hAnsi="Times New Roman"/>
+          <w:b w:val="0"/>
+          <w:bCs w:val="0"/>
+          <w:sz w:val="28"/>
+          <w:szCs w:val="28"/>
+          <w:lang w:val="en-US"/>
+        </w:rPr>
+      </w:pPr>
+      <w:r>
+        <w:rPr>
+          <w:rFonts w:hint="default" w:ascii="Times New Roman" w:hAnsi="Times New Roman"/>
+          <w:b w:val="0"/>
+          <w:bCs w:val="0"/>
+          <w:sz w:val="28"/>
+          <w:szCs w:val="28"/>
+          <w:lang w:val="en-US"/>
+        </w:rPr>
+        <w:t>public:</w:t>
+      </w:r>
+    </w:p>
+    <w:p>
+      <w:pPr>
+        <w:numPr>
+          <w:ilvl w:val="0"/>
+          <w:numId w:val="0"/>
+        </w:numPr>
+        <w:ind w:leftChars="0"/>
+        <w:rPr>
+          <w:rFonts w:hint="default" w:ascii="Times New Roman" w:hAnsi="Times New Roman"/>
+          <w:b w:val="0"/>
+          <w:bCs w:val="0"/>
+          <w:sz w:val="28"/>
+          <w:szCs w:val="28"/>
+          <w:lang w:val="en-US"/>
+        </w:rPr>
+      </w:pPr>
+      <w:r>
+        <w:rPr>
+          <w:rFonts w:hint="default" w:ascii="Times New Roman" w:hAnsi="Times New Roman"/>
+          <w:b w:val="0"/>
+          <w:bCs w:val="0"/>
+          <w:sz w:val="28"/>
+          <w:szCs w:val="28"/>
+          <w:lang w:val="en-US"/>
+        </w:rPr>
+        <w:tab/>
+      </w:r>
+      <w:r>
+        <w:rPr>
+          <w:rFonts w:hint="default" w:ascii="Times New Roman" w:hAnsi="Times New Roman"/>
+          <w:b w:val="0"/>
+          <w:bCs w:val="0"/>
+          <w:sz w:val="28"/>
+          <w:szCs w:val="28"/>
+          <w:lang w:val="en-US"/>
+        </w:rPr>
+        <w:t>int a;</w:t>
+      </w:r>
+    </w:p>
+    <w:p>
+      <w:pPr>
+        <w:numPr>
+          <w:ilvl w:val="0"/>
+          <w:numId w:val="0"/>
+        </w:numPr>
+        <w:ind w:leftChars="0"/>
+        <w:rPr>
+          <w:rFonts w:hint="default" w:ascii="Times New Roman" w:hAnsi="Times New Roman"/>
+          <w:b w:val="0"/>
+          <w:bCs w:val="0"/>
+          <w:sz w:val="28"/>
+          <w:szCs w:val="28"/>
+          <w:lang w:val="en-US"/>
+        </w:rPr>
+      </w:pPr>
+      <w:r>
+        <w:rPr>
+          <w:rFonts w:hint="default" w:ascii="Times New Roman" w:hAnsi="Times New Roman"/>
+          <w:b w:val="0"/>
+          <w:bCs w:val="0"/>
+          <w:sz w:val="28"/>
+          <w:szCs w:val="28"/>
+          <w:lang w:val="en-US"/>
+        </w:rPr>
+        <w:tab/>
+      </w:r>
+      <w:r>
+        <w:rPr>
+          <w:rFonts w:hint="default" w:ascii="Times New Roman" w:hAnsi="Times New Roman"/>
+          <w:b w:val="0"/>
+          <w:bCs w:val="0"/>
+          <w:sz w:val="28"/>
+          <w:szCs w:val="28"/>
+          <w:lang w:val="en-US"/>
+        </w:rPr>
+        <w:t>void show() {</w:t>
+      </w:r>
+    </w:p>
+    <w:p>
+      <w:pPr>
+        <w:numPr>
+          <w:ilvl w:val="0"/>
+          <w:numId w:val="0"/>
+        </w:numPr>
+        <w:ind w:leftChars="0"/>
+        <w:rPr>
+          <w:rFonts w:hint="default" w:ascii="Times New Roman" w:hAnsi="Times New Roman"/>
+          <w:b w:val="0"/>
+          <w:bCs w:val="0"/>
+          <w:sz w:val="28"/>
+          <w:szCs w:val="28"/>
+          <w:lang w:val="en-US"/>
+        </w:rPr>
+      </w:pPr>
+      <w:r>
+        <w:rPr>
+          <w:rFonts w:hint="default" w:ascii="Times New Roman" w:hAnsi="Times New Roman"/>
+          <w:b w:val="0"/>
+          <w:bCs w:val="0"/>
+          <w:sz w:val="28"/>
+          <w:szCs w:val="28"/>
+          <w:lang w:val="en-US"/>
+        </w:rPr>
+        <w:tab/>
+      </w:r>
+      <w:r>
+        <w:rPr>
+          <w:rFonts w:hint="default" w:ascii="Times New Roman" w:hAnsi="Times New Roman"/>
+          <w:b w:val="0"/>
+          <w:bCs w:val="0"/>
+          <w:sz w:val="28"/>
+          <w:szCs w:val="28"/>
+          <w:lang w:val="en-US"/>
+        </w:rPr>
+        <w:tab/>
+      </w:r>
+      <w:r>
+        <w:rPr>
+          <w:rFonts w:hint="default" w:ascii="Times New Roman" w:hAnsi="Times New Roman"/>
+          <w:b w:val="0"/>
+          <w:bCs w:val="0"/>
+          <w:sz w:val="28"/>
+          <w:szCs w:val="28"/>
+          <w:lang w:val="en-US"/>
+        </w:rPr>
+        <w:t>cout &lt;&lt; a &lt;&lt; endl;</w:t>
+      </w:r>
+    </w:p>
+    <w:p>
+      <w:pPr>
+        <w:numPr>
+          <w:ilvl w:val="0"/>
+          <w:numId w:val="0"/>
+        </w:numPr>
+        <w:ind w:leftChars="0"/>
+        <w:rPr>
+          <w:rFonts w:hint="default" w:ascii="Times New Roman" w:hAnsi="Times New Roman"/>
+          <w:b w:val="0"/>
+          <w:bCs w:val="0"/>
+          <w:sz w:val="28"/>
+          <w:szCs w:val="28"/>
+          <w:lang w:val="en-US"/>
+        </w:rPr>
+      </w:pPr>
+      <w:r>
+        <w:rPr>
+          <w:rFonts w:hint="default" w:ascii="Times New Roman" w:hAnsi="Times New Roman"/>
+          <w:b w:val="0"/>
+          <w:bCs w:val="0"/>
+          <w:sz w:val="28"/>
+          <w:szCs w:val="28"/>
+          <w:lang w:val="en-US"/>
+        </w:rPr>
+        <w:tab/>
+      </w:r>
+      <w:r>
+        <w:rPr>
+          <w:rFonts w:hint="default" w:ascii="Times New Roman" w:hAnsi="Times New Roman"/>
+          <w:b w:val="0"/>
+          <w:bCs w:val="0"/>
+          <w:sz w:val="28"/>
+          <w:szCs w:val="28"/>
+          <w:lang w:val="en-US"/>
+        </w:rPr>
+        <w:t>}</w:t>
+      </w:r>
+      <w:r>
+        <w:rPr>
+          <w:rFonts w:hint="default" w:ascii="Times New Roman" w:hAnsi="Times New Roman"/>
+          <w:b w:val="0"/>
+          <w:bCs w:val="0"/>
+          <w:sz w:val="28"/>
+          <w:szCs w:val="28"/>
+          <w:lang w:val="en-US"/>
+        </w:rPr>
+        <w:tab/>
+      </w:r>
+    </w:p>
+    <w:p>
+      <w:pPr>
+        <w:numPr>
+          <w:ilvl w:val="0"/>
+          <w:numId w:val="0"/>
+        </w:numPr>
+        <w:ind w:leftChars="0"/>
+        <w:rPr>
+          <w:rFonts w:hint="default" w:ascii="Times New Roman" w:hAnsi="Times New Roman"/>
+          <w:b w:val="0"/>
+          <w:bCs w:val="0"/>
+          <w:sz w:val="28"/>
+          <w:szCs w:val="28"/>
+          <w:lang w:val="en-US"/>
+        </w:rPr>
+      </w:pPr>
+      <w:r>
+        <w:rPr>
+          <w:rFonts w:hint="default" w:ascii="Times New Roman" w:hAnsi="Times New Roman"/>
+          <w:b w:val="0"/>
+          <w:bCs w:val="0"/>
+          <w:sz w:val="28"/>
+          <w:szCs w:val="28"/>
+          <w:lang w:val="en-US"/>
+        </w:rPr>
+        <w:t>};</w:t>
+      </w:r>
+    </w:p>
+    <w:p>
+      <w:pPr>
+        <w:numPr>
+          <w:ilvl w:val="0"/>
+          <w:numId w:val="3"/>
+        </w:numPr>
+        <w:ind w:left="0" w:leftChars="0" w:firstLine="0" w:firstLineChars="0"/>
+        <w:rPr>
+          <w:rFonts w:hint="default" w:ascii="Times New Roman" w:hAnsi="Times New Roman"/>
+          <w:b w:val="0"/>
+          <w:bCs w:val="0"/>
+          <w:sz w:val="28"/>
+          <w:szCs w:val="28"/>
+          <w:lang w:val="en-US"/>
+        </w:rPr>
+      </w:pPr>
+      <w:r>
+        <w:rPr>
+          <w:rFonts w:hint="default" w:ascii="Times New Roman" w:hAnsi="Times New Roman"/>
+          <w:b w:val="0"/>
+          <w:bCs w:val="0"/>
+          <w:sz w:val="28"/>
+          <w:szCs w:val="28"/>
+          <w:lang w:val="ru-RU"/>
+        </w:rPr>
+        <w:t>Для чего используются спецификаторы доступа?</w:t>
       </w:r>
     </w:p>
     <w:p>
@@ -8880,7 +8869,7 @@
     <w:lsdException w:qFormat="1" w:unhideWhenUsed="0" w:uiPriority="0" w:semiHidden="0" w:name="Title"/>
     <w:lsdException w:unhideWhenUsed="0" w:uiPriority="0" w:semiHidden="0" w:name="Closing"/>
     <w:lsdException w:unhideWhenUsed="0" w:uiPriority="0" w:semiHidden="0" w:name="Signature"/>
-    <w:lsdException w:unhideWhenUsed="0" w:uiPriority="0" w:name="Default Paragraph Font"/>
+    <w:lsdException w:qFormat="1" w:unhideWhenUsed="0" w:uiPriority="0" w:name="Default Paragraph Font"/>
     <w:lsdException w:unhideWhenUsed="0" w:uiPriority="0" w:semiHidden="0" w:name="Body Text"/>
     <w:lsdException w:unhideWhenUsed="0" w:uiPriority="0" w:semiHidden="0" w:name="Body Text Indent"/>
     <w:lsdException w:unhideWhenUsed="0" w:uiPriority="0" w:semiHidden="0" w:name="List Continue"/>
@@ -8983,6 +8972,7 @@
   <w:style w:type="character" w:default="1" w:styleId="2">
     <w:name w:val="Default Paragraph Font"/>
     <w:semiHidden/>
+    <w:qFormat/>
     <w:uiPriority w:val="0"/>
   </w:style>
   <w:style w:type="table" w:default="1" w:styleId="3">

</xml_diff>